<commit_message>
Scs test cleanup and doc update
</commit_message>
<xml_diff>
--- a/Docs/Tutorial.docx
+++ b/Docs/Tutorial.docx
@@ -36,7 +36,7 @@
       <w:r>
         <w:fldChar w:fldCharType="separate"/>
       </w:r>
-      <w:hyperlink w:anchor="_Toc519784262" w:history="1">
+      <w:hyperlink w:anchor="_Toc520222290" w:history="1">
         <w:r>
           <w:rPr>
             <w:rStyle w:val="Hyperlink"/>
@@ -63,7 +63,7 @@
             <w:noProof/>
             <w:webHidden/>
           </w:rPr>
-          <w:instrText xml:space="preserve"> PAGEREF _Toc519784262 \h </w:instrText>
+          <w:instrText xml:space="preserve"> PAGEREF _Toc520222290 \h </w:instrText>
         </w:r>
         <w:r>
           <w:rPr>
@@ -105,13 +105,13 @@
           <w:noProof/>
         </w:rPr>
       </w:pPr>
-      <w:hyperlink w:anchor="_Toc519784263" w:history="1">
+      <w:hyperlink w:anchor="_Toc520222291" w:history="1">
         <w:r>
           <w:rPr>
             <w:rStyle w:val="Hyperlink"/>
             <w:noProof/>
           </w:rPr>
-          <w:t>Why Yet Another Scripting Language?</w:t>
+          <w:t>Why Yet Another C++ Networking Framework?</w:t>
         </w:r>
         <w:r>
           <w:rPr>
@@ -132,7 +132,7 @@
             <w:noProof/>
             <w:webHidden/>
           </w:rPr>
-          <w:instrText xml:space="preserve"> PAGEREF _Toc519784263 \h </w:instrText>
+          <w:instrText xml:space="preserve"> PAGEREF _Toc520222291 \h </w:instrText>
         </w:r>
         <w:r>
           <w:rPr>
@@ -174,13 +174,13 @@
           <w:noProof/>
         </w:rPr>
       </w:pPr>
-      <w:hyperlink w:anchor="_Toc519784264" w:history="1">
+      <w:hyperlink w:anchor="_Toc520222292" w:history="1">
         <w:r>
           <w:rPr>
             <w:rStyle w:val="Hyperlink"/>
             <w:noProof/>
           </w:rPr>
-          <w:t>Jinx Features</w:t>
+          <w:t>SCS Features</w:t>
         </w:r>
         <w:r>
           <w:rPr>
@@ -201,7 +201,7 @@
             <w:noProof/>
             <w:webHidden/>
           </w:rPr>
-          <w:instrText xml:space="preserve"> PAGEREF _Toc519784264 \h </w:instrText>
+          <w:instrText xml:space="preserve"> PAGEREF _Toc520222292 \h </w:instrText>
         </w:r>
         <w:r>
           <w:rPr>
@@ -221,7 +221,7 @@
             <w:noProof/>
             <w:webHidden/>
           </w:rPr>
-          <w:t>2</w:t>
+          <w:t>1</w:t>
         </w:r>
         <w:r>
           <w:rPr>
@@ -243,7 +243,7 @@
           <w:noProof/>
         </w:rPr>
       </w:pPr>
-      <w:hyperlink w:anchor="_Toc519784265" w:history="1">
+      <w:hyperlink w:anchor="_Toc520222293" w:history="1">
         <w:r>
           <w:rPr>
             <w:rStyle w:val="Hyperlink"/>
@@ -270,7 +270,7 @@
             <w:noProof/>
             <w:webHidden/>
           </w:rPr>
-          <w:instrText xml:space="preserve"> PAGEREF _Toc519784265 \h </w:instrText>
+          <w:instrText xml:space="preserve"> PAGEREF _Toc520222293 \h </w:instrText>
         </w:r>
         <w:r>
           <w:rPr>
@@ -290,7 +290,7 @@
             <w:noProof/>
             <w:webHidden/>
           </w:rPr>
-          <w:t>2</w:t>
+          <w:t>1</w:t>
         </w:r>
         <w:r>
           <w:rPr>
@@ -312,7 +312,7 @@
           <w:noProof/>
         </w:rPr>
       </w:pPr>
-      <w:hyperlink w:anchor="_Toc519784266" w:history="1">
+      <w:hyperlink w:anchor="_Toc520222294" w:history="1">
         <w:r>
           <w:rPr>
             <w:rStyle w:val="Hyperlink"/>
@@ -339,7 +339,7 @@
             <w:noProof/>
             <w:webHidden/>
           </w:rPr>
-          <w:instrText xml:space="preserve"> PAGEREF _Toc519784266 \h </w:instrText>
+          <w:instrText xml:space="preserve"> PAGEREF _Toc520222294 \h </w:instrText>
         </w:r>
         <w:r>
           <w:rPr>
@@ -381,7 +381,7 @@
           <w:noProof/>
         </w:rPr>
       </w:pPr>
-      <w:hyperlink w:anchor="_Toc519784267" w:history="1">
+      <w:hyperlink w:anchor="_Toc520222295" w:history="1">
         <w:r>
           <w:rPr>
             <w:rStyle w:val="Hyperlink"/>
@@ -408,7 +408,7 @@
             <w:noProof/>
             <w:webHidden/>
           </w:rPr>
-          <w:instrText xml:space="preserve"> PAGEREF _Toc519784267 \h </w:instrText>
+          <w:instrText xml:space="preserve"> PAGEREF _Toc520222295 \h </w:instrText>
         </w:r>
         <w:r>
           <w:rPr>
@@ -428,7 +428,7 @@
             <w:noProof/>
             <w:webHidden/>
           </w:rPr>
-          <w:t>3</w:t>
+          <w:t>2</w:t>
         </w:r>
         <w:r>
           <w:rPr>
@@ -450,7 +450,7 @@
           <w:noProof/>
         </w:rPr>
       </w:pPr>
-      <w:hyperlink w:anchor="_Toc519784268" w:history="1">
+      <w:hyperlink w:anchor="_Toc520222296" w:history="1">
         <w:r>
           <w:rPr>
             <w:rStyle w:val="Hyperlink"/>
@@ -477,7 +477,7 @@
             <w:noProof/>
             <w:webHidden/>
           </w:rPr>
-          <w:instrText xml:space="preserve"> PAGEREF _Toc519784268 \h </w:instrText>
+          <w:instrText xml:space="preserve"> PAGEREF _Toc520222296 \h </w:instrText>
         </w:r>
         <w:r>
           <w:rPr>
@@ -497,7 +497,7 @@
             <w:noProof/>
             <w:webHidden/>
           </w:rPr>
-          <w:t>3</w:t>
+          <w:t>2</w:t>
         </w:r>
         <w:r>
           <w:rPr>
@@ -515,7 +515,9 @@
       <w:r>
         <w:fldChar w:fldCharType="end"/>
       </w:r>
-      <w:bookmarkStart w:id="0" w:name="_Toc519784262"/>
+      <w:bookmarkStart w:id="0" w:name="_Toc520222290"/>
+      <w:bookmarkStart w:id="1" w:name="_GoBack"/>
+      <w:bookmarkEnd w:id="1"/>
       <w:r>
         <w:t>Introduction</w:t>
       </w:r>
@@ -523,35 +525,36 @@
     </w:p>
     <w:p>
       <w:pPr>
-        <w:pStyle w:val="Heading2"/>
         <w:rPr>
-          <w:rFonts w:eastAsiaTheme="minorHAnsi" w:cs="Open Sans"/>
-          <w:b w:val="0"/>
-          <w:bCs w:val="0"/>
-          <w:color w:val="auto"/>
-          <w:sz w:val="22"/>
-          <w:szCs w:val="22"/>
+          <w:b/>
+          <w:bCs/>
         </w:rPr>
       </w:pPr>
-      <w:bookmarkStart w:id="1" w:name="_Toc519784263"/>
-      <w:r>
-        <w:rPr>
-          <w:rFonts w:eastAsiaTheme="minorHAnsi" w:cs="Open Sans"/>
-          <w:b w:val="0"/>
-          <w:bCs w:val="0"/>
-          <w:color w:val="auto"/>
-          <w:sz w:val="22"/>
-          <w:szCs w:val="22"/>
-        </w:rPr>
-        <w:t>The Simple Client Server (SCS) library is a lightweight client/server framework designed to simplify the creation of simple TCP-IP based client-server applications in C++.  While there are many frameworks designed for more comprehensive or complex networking scenarios, the SCS library instead focuses on the minimum amount of code required to create small, lightweight client/server libraries or applications.</w:t>
+      <w:r>
+        <w:t>The Simple Client Server (SCS) library is a lightweight client/server framework designed to simplify the creation of simple TCP</w:t>
+      </w:r>
+      <w:r>
+        <w:t>/</w:t>
+      </w:r>
+      <w:r>
+        <w:t>IP based client-server applications in C++.  While there are many frameworks designed for more comprehensive or complex networking scenarios, the SCS library instead focuses on the minimum amount of code required to create small, lightweight client/server libraries or applications.</w:t>
       </w:r>
     </w:p>
     <w:p>
       <w:pPr>
         <w:pStyle w:val="Heading2"/>
       </w:pPr>
-      <w:r>
-        <w:t xml:space="preserve">Why Yet Another </w:t>
+      <w:bookmarkStart w:id="2" w:name="_Toc520222291"/>
+      <w:r>
+        <w:t xml:space="preserve">Why </w:t>
+      </w:r>
+      <w:proofErr w:type="gramStart"/>
+      <w:r>
+        <w:t>Yet</w:t>
+      </w:r>
+      <w:proofErr w:type="gramEnd"/>
+      <w:r>
+        <w:t xml:space="preserve"> Another </w:t>
       </w:r>
       <w:r>
         <w:t xml:space="preserve">C++ </w:t>
@@ -559,15 +562,13 @@
       <w:r>
         <w:t>Networking</w:t>
       </w:r>
-      <w:bookmarkStart w:id="2" w:name="_GoBack"/>
+      <w:r>
+        <w:t xml:space="preserve"> Framework</w:t>
+      </w:r>
+      <w:r>
+        <w:t>?</w:t>
+      </w:r>
       <w:bookmarkEnd w:id="2"/>
-      <w:r>
-        <w:t xml:space="preserve"> Framework</w:t>
-      </w:r>
-      <w:r>
-        <w:t>?</w:t>
-      </w:r>
-      <w:bookmarkEnd w:id="1"/>
     </w:p>
     <w:p>
       <w:r>
@@ -593,7 +594,7 @@
       <w:pPr>
         <w:pStyle w:val="Heading2"/>
       </w:pPr>
-      <w:bookmarkStart w:id="3" w:name="_Toc519784264"/>
+      <w:bookmarkStart w:id="3" w:name="_Toc520222292"/>
       <w:r>
         <w:t>SCS</w:t>
       </w:r>
@@ -675,65 +676,71 @@
           <w:noProof/>
         </w:rPr>
       </w:pPr>
-      <w:bookmarkStart w:id="4" w:name="_Toc519784265"/>
+      <w:bookmarkStart w:id="4" w:name="_Toc520222293"/>
+      <w:r>
+        <w:rPr>
+          <w:noProof/>
+        </w:rPr>
+        <w:t xml:space="preserve">Getting Started With </w:t>
+      </w:r>
+      <w:r>
+        <w:rPr>
+          <w:noProof/>
+        </w:rPr>
+        <w:t>SCS</w:t>
+      </w:r>
+      <w:bookmarkEnd w:id="4"/>
+    </w:p>
+    <w:p>
+      <w:pPr>
+        <w:rPr>
+          <w:noProof/>
+        </w:rPr>
+      </w:pPr>
+      <w:r>
+        <w:rPr>
+          <w:noProof/>
+        </w:rPr>
+        <w:t>Here we list everything you need</w:t>
+      </w:r>
+      <w:r>
+        <w:rPr>
+          <w:noProof/>
+        </w:rPr>
+        <w:t xml:space="preserve"> to get </w:t>
+      </w:r>
+      <w:r>
+        <w:rPr>
+          <w:noProof/>
+        </w:rPr>
+        <w:t xml:space="preserve">SCS </w:t>
+      </w:r>
+      <w:r>
+        <w:rPr>
+          <w:noProof/>
+        </w:rPr>
+        <w:t>compiling and integrated</w:t>
+      </w:r>
+      <w:r>
+        <w:rPr>
+          <w:noProof/>
+        </w:rPr>
+        <w:t xml:space="preserve"> in your own project.  </w:t>
+      </w:r>
+    </w:p>
+    <w:p>
+      <w:pPr>
+        <w:pStyle w:val="Heading2"/>
+        <w:rPr>
+          <w:noProof/>
+        </w:rPr>
+      </w:pPr>
+      <w:bookmarkStart w:id="5" w:name="_Toc520222294"/>
       <w:r>
         <w:rPr>
           <w:noProof/>
         </w:rPr>
         <w:lastRenderedPageBreak/>
-        <w:t xml:space="preserve">Getting Started With </w:t>
-      </w:r>
-      <w:r>
-        <w:rPr>
-          <w:noProof/>
-        </w:rPr>
-        <w:t>SCS</w:t>
-      </w:r>
-      <w:bookmarkEnd w:id="4"/>
-    </w:p>
-    <w:p>
-      <w:pPr>
-        <w:rPr>
-          <w:noProof/>
-        </w:rPr>
-      </w:pPr>
-      <w:r>
-        <w:rPr>
-          <w:noProof/>
-        </w:rPr>
-        <w:t>Here we list everything you need</w:t>
-      </w:r>
-      <w:r>
-        <w:rPr>
-          <w:noProof/>
-        </w:rPr>
-        <w:t xml:space="preserve"> to get </w:t>
-      </w:r>
-      <w:r>
-        <w:rPr>
-          <w:noProof/>
-        </w:rPr>
-        <w:t>the Jinx compiling and integrated</w:t>
-      </w:r>
-      <w:r>
-        <w:rPr>
-          <w:noProof/>
-        </w:rPr>
-        <w:t xml:space="preserve"> in your own project.  </w:t>
-      </w:r>
-    </w:p>
-    <w:p>
-      <w:pPr>
-        <w:pStyle w:val="Heading2"/>
-        <w:rPr>
-          <w:noProof/>
-        </w:rPr>
-      </w:pPr>
-      <w:bookmarkStart w:id="5" w:name="_Toc519784266"/>
-      <w:r>
-        <w:rPr>
-          <w:noProof/>
-        </w:rPr>
         <w:t>SCS</w:t>
       </w:r>
       <w:r>
@@ -818,7 +825,7 @@
       <w:pPr>
         <w:pStyle w:val="Heading2"/>
       </w:pPr>
-      <w:bookmarkStart w:id="6" w:name="_Toc519784267"/>
+      <w:bookmarkStart w:id="6" w:name="_Toc520222295"/>
       <w:r>
         <w:t xml:space="preserve">Compiling </w:t>
       </w:r>
@@ -899,7 +906,7 @@
       <w:pPr>
         <w:pStyle w:val="Heading1"/>
       </w:pPr>
-      <w:bookmarkStart w:id="7" w:name="_Toc519784268"/>
+      <w:bookmarkStart w:id="7" w:name="_Toc520222296"/>
       <w:r>
         <w:t>Conclusion</w:t>
       </w:r>
@@ -3166,7 +3173,7 @@
 </file>
 
 <file path=customXml/itemProps1.xml><?xml version="1.0" encoding="utf-8"?>
-<ds:datastoreItem xmlns:ds="http://schemas.openxmlformats.org/officeDocument/2006/customXml" ds:itemID="{F1257FE9-4812-407A-98EC-C994C8AD999D}">
+<ds:datastoreItem xmlns:ds="http://schemas.openxmlformats.org/officeDocument/2006/customXml" ds:itemID="{F7B87102-D765-4E7A-8041-5E34A1A47B28}">
   <ds:schemaRefs>
     <ds:schemaRef ds:uri="http://schemas.openxmlformats.org/officeDocument/2006/bibliography"/>
   </ds:schemaRefs>

</xml_diff>